<commit_message>
PSU done, Op-Amp Done
</commit_message>
<xml_diff>
--- a/EDesign 344 Notes.docx
+++ b/EDesign 344 Notes.docx
@@ -351,10 +351,49 @@
     <w:p/>
     <w:p>
       <w:pPr>
+        <w:pStyle w:val="Title"/>
+      </w:pPr>
+      <w:r>
+        <w:lastRenderedPageBreak/>
+        <w:t>LECTURE 2</w:t>
+      </w:r>
+    </w:p>
+    <w:p>
+      <w:pPr>
         <w:tabs>
           <w:tab w:val="left" w:pos="5742"/>
         </w:tabs>
       </w:pPr>
+    </w:p>
+    <w:p>
+      <w:pPr>
+        <w:tabs>
+          <w:tab w:val="left" w:pos="5742"/>
+        </w:tabs>
+      </w:pPr>
+      <w:r>
+        <w:t>Choose Linear Regulator</w:t>
+      </w:r>
+    </w:p>
+    <w:p>
+      <w:pPr>
+        <w:tabs>
+          <w:tab w:val="left" w:pos="5742"/>
+        </w:tabs>
+      </w:pPr>
+      <w:r>
+        <w:t>Virtual ground</w:t>
+      </w:r>
+    </w:p>
+    <w:p>
+      <w:pPr>
+        <w:tabs>
+          <w:tab w:val="left" w:pos="5742"/>
+        </w:tabs>
+      </w:pPr>
+      <w:r>
+        <w:t>I have an offset of 640mV and delta(V) of 15mV / C</w:t>
+      </w:r>
     </w:p>
     <w:p>
       <w:pPr>
@@ -527,6 +566,7 @@
     <w:lsdException w:name="HTML Sample" w:semiHidden="1" w:unhideWhenUsed="1"/>
     <w:lsdException w:name="HTML Typewriter" w:semiHidden="1" w:unhideWhenUsed="1"/>
     <w:lsdException w:name="HTML Variable" w:semiHidden="1" w:unhideWhenUsed="1"/>
+    <w:lsdException w:name="Normal Table" w:semiHidden="1" w:unhideWhenUsed="1"/>
     <w:lsdException w:name="annotation subject" w:semiHidden="1" w:unhideWhenUsed="1"/>
     <w:lsdException w:name="No List" w:semiHidden="1" w:unhideWhenUsed="1"/>
     <w:lsdException w:name="Outline List 1" w:semiHidden="1" w:unhideWhenUsed="1"/>
@@ -573,8 +613,10 @@
     <w:lsdException w:name="Table Subtle 2" w:semiHidden="1" w:unhideWhenUsed="1"/>
     <w:lsdException w:name="Table Web 1" w:semiHidden="1" w:unhideWhenUsed="1"/>
     <w:lsdException w:name="Table Web 2" w:semiHidden="1" w:unhideWhenUsed="1"/>
+    <w:lsdException w:name="Table Web 3" w:semiHidden="1" w:unhideWhenUsed="1"/>
     <w:lsdException w:name="Balloon Text" w:semiHidden="1" w:unhideWhenUsed="1"/>
     <w:lsdException w:name="Table Grid" w:uiPriority="39"/>
+    <w:lsdException w:name="Table Theme" w:semiHidden="1" w:unhideWhenUsed="1"/>
     <w:lsdException w:name="Placeholder Text" w:semiHidden="1"/>
     <w:lsdException w:name="No Spacing" w:uiPriority="1" w:qFormat="1"/>
     <w:lsdException w:name="Light Shading" w:uiPriority="60"/>
@@ -803,6 +845,7 @@
   <w:style w:type="character" w:default="1" w:styleId="DefaultParagraphFont">
     <w:name w:val="Default Paragraph Font"/>
     <w:uiPriority w:val="1"/>
+    <w:semiHidden/>
     <w:unhideWhenUsed/>
   </w:style>
   <w:style w:type="table" w:default="1" w:styleId="TableNormal">
@@ -848,6 +891,40 @@
       <w:ind w:left="720"/>
       <w:contextualSpacing/>
     </w:pPr>
+  </w:style>
+  <w:style w:type="paragraph" w:styleId="Title">
+    <w:name w:val="Title"/>
+    <w:basedOn w:val="Normal"/>
+    <w:next w:val="Normal"/>
+    <w:link w:val="TitleChar"/>
+    <w:uiPriority w:val="10"/>
+    <w:qFormat/>
+    <w:rsid w:val="00B0314F"/>
+    <w:pPr>
+      <w:spacing w:after="0" w:line="240" w:lineRule="auto"/>
+      <w:contextualSpacing/>
+    </w:pPr>
+    <w:rPr>
+      <w:rFonts w:asciiTheme="majorHAnsi" w:eastAsiaTheme="majorEastAsia" w:hAnsiTheme="majorHAnsi" w:cstheme="majorBidi"/>
+      <w:spacing w:val="-10"/>
+      <w:kern w:val="28"/>
+      <w:sz w:val="56"/>
+      <w:szCs w:val="56"/>
+    </w:rPr>
+  </w:style>
+  <w:style w:type="character" w:customStyle="1" w:styleId="TitleChar">
+    <w:name w:val="Title Char"/>
+    <w:basedOn w:val="DefaultParagraphFont"/>
+    <w:link w:val="Title"/>
+    <w:uiPriority w:val="10"/>
+    <w:rsid w:val="00B0314F"/>
+    <w:rPr>
+      <w:rFonts w:asciiTheme="majorHAnsi" w:eastAsiaTheme="majorEastAsia" w:hAnsiTheme="majorHAnsi" w:cstheme="majorBidi"/>
+      <w:spacing w:val="-10"/>
+      <w:kern w:val="28"/>
+      <w:sz w:val="56"/>
+      <w:szCs w:val="56"/>
+    </w:rPr>
   </w:style>
 </w:styles>
 </file>

</xml_diff>